<commit_message>
Ny udgave af spektreudprint
</commit_message>
<xml_diff>
--- a/Atomare spektra.docx
+++ b/Atomare spektra.docx
@@ -1,28 +1,27 @@
 
 <file path=word/document.xml><?xml version="1.0" encoding="utf-8"?>
-<w:document xmlns:wpc="http://schemas.microsoft.com/office/word/2010/wordprocessingCanvas" xmlns:cx="http://schemas.microsoft.com/office/drawing/2014/chartex" xmlns:cx1="http://schemas.microsoft.com/office/drawing/2015/9/8/chartex" xmlns:cx2="http://schemas.microsoft.com/office/drawing/2015/10/21/chartex" xmlns:cx3="http://schemas.microsoft.com/office/drawing/2016/5/9/chartex" xmlns:cx4="http://schemas.microsoft.com/office/drawing/2016/5/10/chartex" xmlns:cx5="http://schemas.microsoft.com/office/drawing/2016/5/11/chartex" xmlns:cx6="http://schemas.microsoft.com/office/drawing/2016/5/12/chartex" xmlns:cx7="http://schemas.microsoft.com/office/drawing/2016/5/13/chartex" xmlns:cx8="http://schemas.microsoft.com/office/drawing/2016/5/14/chartex" xmlns:mc="http://schemas.openxmlformats.org/markup-compatibility/2006" xmlns:aink="http://schemas.microsoft.com/office/drawing/2016/ink" xmlns:am3d="http://schemas.microsoft.com/office/drawing/2017/model3d" xmlns:o="urn:schemas-microsoft-com:office:office" xmlns:oel="http://schemas.microsoft.com/office/2019/extlst" xmlns:r="http://schemas.openxmlformats.org/officeDocument/2006/relationships" xmlns:m="http://schemas.openxmlformats.org/officeDocument/2006/math" xmlns:v="urn:schemas-microsoft-com:vml" xmlns:wp14="http://schemas.microsoft.com/office/word/2010/wordprocessingDrawing" xmlns:wp="http://schemas.openxmlformats.org/drawingml/2006/wordprocessingDrawing" xmlns:w10="urn:schemas-microsoft-com:office:word" xmlns:w="http://schemas.openxmlformats.org/wordprocessingml/2006/main" xmlns:w14="http://schemas.microsoft.com/office/word/2010/wordml" xmlns:w15="http://schemas.microsoft.com/office/word/2012/wordml" xmlns:w16cex="http://schemas.microsoft.com/office/word/2018/wordml/cex" xmlns:w16cid="http://schemas.microsoft.com/office/word/2016/wordml/cid" xmlns:w16="http://schemas.microsoft.com/office/word/2018/wordml" xmlns:w16sdtdh="http://schemas.microsoft.com/office/word/2020/wordml/sdtdatahash" xmlns:w16se="http://schemas.microsoft.com/office/word/2015/wordml/symex" xmlns:wpg="http://schemas.microsoft.com/office/word/2010/wordprocessingGroup" xmlns:wpi="http://schemas.microsoft.com/office/word/2010/wordprocessingInk" xmlns:wne="http://schemas.microsoft.com/office/word/2006/wordml" xmlns:wps="http://schemas.microsoft.com/office/word/2010/wordprocessingShape" mc:Ignorable="w14 w15 w16se w16cid w16 w16cex w16sdtdh wp14">
+<w:document xmlns:o="urn:schemas-microsoft-com:office:office" xmlns:r="http://schemas.openxmlformats.org/officeDocument/2006/relationships" xmlns:v="urn:schemas-microsoft-com:vml" xmlns:w="http://schemas.openxmlformats.org/wordprocessingml/2006/main" xmlns:w10="urn:schemas-microsoft-com:office:word" xmlns:wp="http://schemas.openxmlformats.org/drawingml/2006/wordprocessingDrawing" xmlns:wps="http://schemas.microsoft.com/office/word/2010/wordprocessingShape" xmlns:wpg="http://schemas.microsoft.com/office/word/2010/wordprocessingGroup" xmlns:mc="http://schemas.openxmlformats.org/markup-compatibility/2006" xmlns:wp14="http://schemas.microsoft.com/office/word/2010/wordprocessingDrawing" xmlns:w14="http://schemas.microsoft.com/office/word/2010/wordml" xmlns:w15="http://schemas.microsoft.com/office/word/2012/wordml" mc:Ignorable="w14 wp14 w15">
   <w:body>
     <w:p>
       <w:pPr>
-        <w:rPr>
-          <w:noProof/>
-        </w:rPr>
-      </w:pPr>
-      <w:r>
-        <w:rPr>
-          <w:noProof/>
-        </w:rPr>
+        <w:pStyle w:val="Normal"/>
+        <w:rPr/>
+      </w:pPr>
+      <w:r>
+        <w:rPr/>
         <w:t>Hydrogen-spektrum</w:t>
       </w:r>
     </w:p>
     <w:p>
-      <w:r>
-        <w:rPr>
-          <w:noProof/>
-        </w:rPr>
+      <w:pPr>
+        <w:pStyle w:val="Normal"/>
+        <w:rPr/>
+      </w:pPr>
+      <w:r>
+        <w:rPr/>
         <w:drawing>
-          <wp:inline distT="0" distB="0" distL="0" distR="0" wp14:anchorId="15DB1454" wp14:editId="10A79BA2">
-            <wp:extent cx="6119422" cy="1414265"/>
+          <wp:inline distT="0" distB="0" distL="0" distR="0">
+            <wp:extent cx="6119495" cy="1414145"/>
             <wp:effectExtent l="0" t="0" r="0" b="0"/>
             <wp:docPr id="1" name="Billede 1" descr="Solved 5. Find the Emission spectrum of Hydrogen. It has a | Chegg.com"/>
             <wp:cNvGraphicFramePr>
@@ -32,39 +31,26 @@
               <a:graphicData uri="http://schemas.openxmlformats.org/drawingml/2006/picture">
                 <pic:pic xmlns:pic="http://schemas.openxmlformats.org/drawingml/2006/picture">
                   <pic:nvPicPr>
-                    <pic:cNvPr id="0" name="Picture 1" descr="Solved 5. Find the Emission spectrum of Hydrogen. It has a | Chegg.com"/>
+                    <pic:cNvPr id="1" name="Billede 1" descr="Solved 5. Find the Emission spectrum of Hydrogen. It has a | Chegg.com"/>
                     <pic:cNvPicPr>
                       <a:picLocks noChangeAspect="1" noChangeArrowheads="1"/>
                     </pic:cNvPicPr>
                   </pic:nvPicPr>
-                  <pic:blipFill rotWithShape="1">
-                    <a:blip r:embed="rId4">
-                      <a:extLst>
-                        <a:ext uri="{28A0092B-C50C-407E-A947-70E740481C1C}">
-                          <a14:useLocalDpi xmlns:a14="http://schemas.microsoft.com/office/drawing/2010/main" val="0"/>
-                        </a:ext>
-                      </a:extLst>
-                    </a:blip>
-                    <a:srcRect t="59877" b="7832"/>
-                    <a:stretch/>
+                  <pic:blipFill>
+                    <a:blip r:embed="rId2"/>
+                    <a:srcRect l="0" t="59863" r="0" b="7833"/>
+                    <a:stretch>
+                      <a:fillRect/>
+                    </a:stretch>
                   </pic:blipFill>
                   <pic:spPr bwMode="auto">
                     <a:xfrm>
                       <a:off x="0" y="0"/>
-                      <a:ext cx="6120130" cy="1414429"/>
+                      <a:ext cx="6119495" cy="1414145"/>
                     </a:xfrm>
                     <a:prstGeom prst="rect">
                       <a:avLst/>
                     </a:prstGeom>
-                    <a:noFill/>
-                    <a:ln>
-                      <a:noFill/>
-                    </a:ln>
-                    <a:extLst>
-                      <a:ext uri="{53640926-AAD7-44D8-BBD7-CCE9431645EC}">
-                        <a14:shadowObscured xmlns:a14="http://schemas.microsoft.com/office/drawing/2010/main"/>
-                      </a:ext>
-                    </a:extLst>
                   </pic:spPr>
                 </pic:pic>
               </a:graphicData>
@@ -74,39 +60,25 @@
       </w:r>
     </w:p>
     <w:p>
-      <w:r>
-        <w:br w:type="page"/>
-      </w:r>
-    </w:p>
-    <w:p>
-      <w:pPr>
-        <w:rPr>
-          <w:noProof/>
-        </w:rPr>
-      </w:pPr>
-      <w:r>
-        <w:rPr>
-          <w:noProof/>
-        </w:rPr>
-        <w:lastRenderedPageBreak/>
-        <w:t>Helium-spektrum</w:t>
-      </w:r>
-    </w:p>
-    <w:p>
-      <w:pPr>
-        <w:rPr>
-          <w:noProof/>
-        </w:rPr>
-      </w:pPr>
-      <w:r>
-        <w:rPr>
-          <w:noProof/>
-        </w:rPr>
+      <w:pPr>
+        <w:pStyle w:val="Normal"/>
+        <w:rPr/>
+      </w:pPr>
+      <w:r>
+        <w:rPr/>
         <w:drawing>
-          <wp:inline distT="0" distB="0" distL="0" distR="0" wp14:anchorId="570C35F4" wp14:editId="0A7EC2F0">
-            <wp:extent cx="6119215" cy="1656272"/>
+          <wp:anchor behindDoc="0" distT="0" distB="0" distL="0" distR="0" simplePos="0" locked="0" layoutInCell="0" allowOverlap="1" relativeHeight="7">
+            <wp:simplePos x="0" y="0"/>
+            <wp:positionH relativeFrom="column">
+              <wp:posOffset>0</wp:posOffset>
+            </wp:positionH>
+            <wp:positionV relativeFrom="paragraph">
+              <wp:posOffset>1922780</wp:posOffset>
+            </wp:positionV>
+            <wp:extent cx="6120130" cy="4589780"/>
             <wp:effectExtent l="0" t="0" r="0" b="0"/>
-            <wp:docPr id="2" name="Billede 2" descr="Science Source Stock Photo - Helium Spectra"/>
+            <wp:wrapSquare wrapText="largest"/>
+            <wp:docPr id="2" name="Image1" descr=""/>
             <wp:cNvGraphicFramePr>
               <a:graphicFrameLocks xmlns:a="http://schemas.openxmlformats.org/drawingml/2006/main" noChangeAspect="1"/>
             </wp:cNvGraphicFramePr>
@@ -114,93 +86,58 @@
               <a:graphicData uri="http://schemas.openxmlformats.org/drawingml/2006/picture">
                 <pic:pic xmlns:pic="http://schemas.openxmlformats.org/drawingml/2006/picture">
                   <pic:nvPicPr>
-                    <pic:cNvPr id="0" name="Picture 3" descr="Science Source Stock Photo - Helium Spectra"/>
+                    <pic:cNvPr id="2" name="Image1" descr=""/>
                     <pic:cNvPicPr>
                       <a:picLocks noChangeAspect="1" noChangeArrowheads="1"/>
                     </pic:cNvPicPr>
                   </pic:nvPicPr>
-                  <pic:blipFill rotWithShape="1">
-                    <a:blip r:embed="rId5">
-                      <a:extLst>
-                        <a:ext uri="{28A0092B-C50C-407E-A947-70E740481C1C}">
-                          <a14:useLocalDpi xmlns:a14="http://schemas.microsoft.com/office/drawing/2010/main" val="0"/>
-                        </a:ext>
-                      </a:extLst>
-                    </a:blip>
-                    <a:srcRect t="14733" b="21606"/>
-                    <a:stretch/>
+                  <pic:blipFill>
+                    <a:blip r:embed="rId3"/>
+                    <a:stretch>
+                      <a:fillRect/>
+                    </a:stretch>
                   </pic:blipFill>
                   <pic:spPr bwMode="auto">
                     <a:xfrm>
                       <a:off x="0" y="0"/>
-                      <a:ext cx="6129897" cy="1659163"/>
+                      <a:ext cx="6120130" cy="4589780"/>
                     </a:xfrm>
                     <a:prstGeom prst="rect">
                       <a:avLst/>
                     </a:prstGeom>
-                    <a:noFill/>
-                    <a:ln>
-                      <a:noFill/>
-                    </a:ln>
-                    <a:extLst>
-                      <a:ext uri="{53640926-AAD7-44D8-BBD7-CCE9431645EC}">
-                        <a14:shadowObscured xmlns:a14="http://schemas.microsoft.com/office/drawing/2010/main"/>
-                      </a:ext>
-                    </a:extLst>
                   </pic:spPr>
                 </pic:pic>
               </a:graphicData>
             </a:graphic>
-          </wp:inline>
+          </wp:anchor>
         </w:drawing>
       </w:r>
-    </w:p>
-    <w:p/>
-    <w:p/>
-    <w:p/>
-    <w:p/>
-    <w:p/>
-    <w:p>
-      <w:pPr>
-        <w:tabs>
-          <w:tab w:val="left" w:pos="3057"/>
-        </w:tabs>
-      </w:pPr>
-      <w:r>
-        <w:tab/>
-      </w:r>
-    </w:p>
-    <w:p>
       <w:r>
         <w:br w:type="page"/>
       </w:r>
     </w:p>
     <w:p>
       <w:pPr>
-        <w:tabs>
-          <w:tab w:val="left" w:pos="3057"/>
-        </w:tabs>
-      </w:pPr>
-      <w:r>
-        <w:lastRenderedPageBreak/>
-        <w:t>Kviksølv-spektrum (Hg)</w:t>
-      </w:r>
-    </w:p>
-    <w:p>
-      <w:pPr>
-        <w:tabs>
-          <w:tab w:val="left" w:pos="3057"/>
-        </w:tabs>
-      </w:pPr>
-      <w:r>
-        <w:rPr>
-          <w:noProof/>
-        </w:rPr>
+        <w:pStyle w:val="Normal"/>
+        <w:rPr/>
+      </w:pPr>
+      <w:r>
+        <w:rPr/>
+        <w:t>Helium-spektrum</w:t>
+      </w:r>
+    </w:p>
+    <w:p>
+      <w:pPr>
+        <w:pStyle w:val="Normal"/>
+        <w:rPr/>
+      </w:pPr>
+      <w:r>
+        <w:rPr/>
         <w:drawing>
-          <wp:inline distT="0" distB="0" distL="0" distR="0" wp14:anchorId="5AE02648" wp14:editId="37DCC768">
-            <wp:extent cx="6120130" cy="1521460"/>
+          <wp:inline distT="0" distB="0" distL="0" distR="0">
+            <wp:extent cx="6119495" cy="1656080"/>
             <wp:effectExtent l="0" t="0" r="0" b="0"/>
-            <wp:docPr id="3" name="Billede 3" descr="spectroscopy - Second order spectra vs First order - Physics Stack Exchange"/>
+            <wp:docPr id="3" name="Billede 2" descr="Science Source Stock Photo - Helium Spectra"/>
             <wp:cNvGraphicFramePr>
               <a:graphicFrameLocks xmlns:a="http://schemas.openxmlformats.org/drawingml/2006/main" noChangeAspect="1"/>
             </wp:cNvGraphicFramePr>
@@ -208,20 +145,149 @@
               <a:graphicData uri="http://schemas.openxmlformats.org/drawingml/2006/picture">
                 <pic:pic xmlns:pic="http://schemas.openxmlformats.org/drawingml/2006/picture">
                   <pic:nvPicPr>
-                    <pic:cNvPr id="0" name="Picture 5" descr="spectroscopy - Second order spectra vs First order - Physics Stack Exchange"/>
+                    <pic:cNvPr id="3" name="Billede 2" descr="Science Source Stock Photo - Helium Spectra"/>
                     <pic:cNvPicPr>
                       <a:picLocks noChangeAspect="1" noChangeArrowheads="1"/>
                     </pic:cNvPicPr>
                   </pic:nvPicPr>
                   <pic:blipFill>
-                    <a:blip r:embed="rId6">
-                      <a:extLst>
-                        <a:ext uri="{28A0092B-C50C-407E-A947-70E740481C1C}">
-                          <a14:useLocalDpi xmlns:a14="http://schemas.microsoft.com/office/drawing/2010/main" val="0"/>
-                        </a:ext>
-                      </a:extLst>
-                    </a:blip>
-                    <a:srcRect/>
+                    <a:blip r:embed="rId4"/>
+                    <a:srcRect l="0" t="14750" r="0" b="21620"/>
+                    <a:stretch>
+                      <a:fillRect/>
+                    </a:stretch>
+                  </pic:blipFill>
+                  <pic:spPr bwMode="auto">
+                    <a:xfrm>
+                      <a:off x="0" y="0"/>
+                      <a:ext cx="6119495" cy="1656080"/>
+                    </a:xfrm>
+                    <a:prstGeom prst="rect">
+                      <a:avLst/>
+                    </a:prstGeom>
+                  </pic:spPr>
+                </pic:pic>
+              </a:graphicData>
+            </a:graphic>
+          </wp:inline>
+        </w:drawing>
+      </w:r>
+    </w:p>
+    <w:p>
+      <w:pPr>
+        <w:pStyle w:val="Normal"/>
+        <w:rPr/>
+      </w:pPr>
+      <w:r>
+        <w:rPr/>
+      </w:r>
+    </w:p>
+    <w:p>
+      <w:pPr>
+        <w:pStyle w:val="Normal"/>
+        <w:rPr/>
+      </w:pPr>
+      <w:r>
+        <w:rPr/>
+      </w:r>
+    </w:p>
+    <w:p>
+      <w:pPr>
+        <w:pStyle w:val="Normal"/>
+        <w:rPr/>
+      </w:pPr>
+      <w:r>
+        <w:rPr/>
+      </w:r>
+    </w:p>
+    <w:p>
+      <w:pPr>
+        <w:pStyle w:val="Normal"/>
+        <w:rPr/>
+      </w:pPr>
+      <w:r>
+        <w:rPr/>
+      </w:r>
+    </w:p>
+    <w:p>
+      <w:pPr>
+        <w:pStyle w:val="Normal"/>
+        <w:rPr/>
+      </w:pPr>
+      <w:r>
+        <w:rPr/>
+      </w:r>
+    </w:p>
+    <w:p>
+      <w:pPr>
+        <w:pStyle w:val="Normal"/>
+        <w:tabs>
+          <w:tab w:val="clear" w:pos="1304"/>
+          <w:tab w:val="left" w:pos="3057" w:leader="none"/>
+        </w:tabs>
+        <w:rPr/>
+      </w:pPr>
+      <w:r>
+        <w:rPr/>
+        <w:tab/>
+      </w:r>
+    </w:p>
+    <w:p>
+      <w:pPr>
+        <w:pStyle w:val="Normal"/>
+        <w:rPr/>
+      </w:pPr>
+      <w:r>
+        <w:rPr/>
+      </w:r>
+      <w:r>
+        <w:br w:type="page"/>
+      </w:r>
+    </w:p>
+    <w:p>
+      <w:pPr>
+        <w:pStyle w:val="Normal"/>
+        <w:tabs>
+          <w:tab w:val="clear" w:pos="1304"/>
+          <w:tab w:val="left" w:pos="3057" w:leader="none"/>
+        </w:tabs>
+        <w:rPr/>
+      </w:pPr>
+      <w:r>
+        <w:rPr/>
+        <w:t>Kviksølv-spektrum (Hg)</w:t>
+      </w:r>
+    </w:p>
+    <w:p>
+      <w:pPr>
+        <w:pStyle w:val="Normal"/>
+        <w:tabs>
+          <w:tab w:val="clear" w:pos="1304"/>
+          <w:tab w:val="left" w:pos="3057" w:leader="none"/>
+        </w:tabs>
+        <w:rPr/>
+      </w:pPr>
+      <w:r>
+        <w:rPr/>
+        <w:drawing>
+          <wp:inline distT="0" distB="0" distL="0" distR="0">
+            <wp:extent cx="6120130" cy="1521460"/>
+            <wp:effectExtent l="0" t="0" r="0" b="0"/>
+            <wp:docPr id="4" name="Billede 3" descr="spectroscopy - Second order spectra vs First order - Physics Stack Exchange"/>
+            <wp:cNvGraphicFramePr>
+              <a:graphicFrameLocks xmlns:a="http://schemas.openxmlformats.org/drawingml/2006/main" noChangeAspect="1"/>
+            </wp:cNvGraphicFramePr>
+            <a:graphic xmlns:a="http://schemas.openxmlformats.org/drawingml/2006/main">
+              <a:graphicData uri="http://schemas.openxmlformats.org/drawingml/2006/picture">
+                <pic:pic xmlns:pic="http://schemas.openxmlformats.org/drawingml/2006/picture">
+                  <pic:nvPicPr>
+                    <pic:cNvPr id="4" name="Billede 3" descr="spectroscopy - Second order spectra vs First order - Physics Stack Exchange"/>
+                    <pic:cNvPicPr>
+                      <a:picLocks noChangeAspect="1" noChangeArrowheads="1"/>
+                    </pic:cNvPicPr>
+                  </pic:nvPicPr>
+                  <pic:blipFill>
+                    <a:blip r:embed="rId5"/>
                     <a:stretch>
                       <a:fillRect/>
                     </a:stretch>
@@ -234,10 +300,6 @@
                     <a:prstGeom prst="rect">
                       <a:avLst/>
                     </a:prstGeom>
-                    <a:noFill/>
-                    <a:ln>
-                      <a:noFill/>
-                    </a:ln>
                   </pic:spPr>
                 </pic:pic>
               </a:graphicData>
@@ -247,39 +309,47 @@
       </w:r>
     </w:p>
     <w:p>
+      <w:pPr>
+        <w:pStyle w:val="Normal"/>
+        <w:rPr/>
+      </w:pPr>
+      <w:r>
+        <w:rPr/>
+      </w:r>
       <w:r>
         <w:br w:type="page"/>
       </w:r>
     </w:p>
     <w:p>
       <w:pPr>
+        <w:pStyle w:val="Normal"/>
         <w:tabs>
-          <w:tab w:val="left" w:pos="3057"/>
+          <w:tab w:val="clear" w:pos="1304"/>
+          <w:tab w:val="left" w:pos="3057" w:leader="none"/>
         </w:tabs>
-      </w:pPr>
-      <w:r>
-        <w:lastRenderedPageBreak/>
-        <w:t>Neon</w:t>
-      </w:r>
-      <w:r>
-        <w:t>-spektrum</w:t>
-      </w:r>
-    </w:p>
-    <w:p>
-      <w:pPr>
+        <w:rPr/>
+      </w:pPr>
+      <w:r>
+        <w:rPr/>
+        <w:t>Neon-spektrum</w:t>
+      </w:r>
+    </w:p>
+    <w:p>
+      <w:pPr>
+        <w:pStyle w:val="Normal"/>
         <w:tabs>
-          <w:tab w:val="left" w:pos="3057"/>
+          <w:tab w:val="clear" w:pos="1304"/>
+          <w:tab w:val="left" w:pos="3057" w:leader="none"/>
         </w:tabs>
-      </w:pPr>
-      <w:r>
-        <w:rPr>
-          <w:noProof/>
-        </w:rPr>
+        <w:rPr/>
+      </w:pPr>
+      <w:r>
+        <w:rPr/>
         <w:drawing>
-          <wp:inline distT="0" distB="0" distL="0" distR="0" wp14:anchorId="0C352F11" wp14:editId="09BBFEB9">
+          <wp:inline distT="0" distB="0" distL="0" distR="0">
             <wp:extent cx="5486400" cy="1233805"/>
             <wp:effectExtent l="0" t="0" r="0" b="0"/>
-            <wp:docPr id="4" name="Billede 4" descr="Mathematica graphics"/>
+            <wp:docPr id="5" name="Billede 4" descr="Mathematica graphics"/>
             <wp:cNvGraphicFramePr>
               <a:graphicFrameLocks xmlns:a="http://schemas.openxmlformats.org/drawingml/2006/main" noChangeAspect="1"/>
             </wp:cNvGraphicFramePr>
@@ -287,20 +357,13 @@
               <a:graphicData uri="http://schemas.openxmlformats.org/drawingml/2006/picture">
                 <pic:pic xmlns:pic="http://schemas.openxmlformats.org/drawingml/2006/picture">
                   <pic:nvPicPr>
-                    <pic:cNvPr id="0" name="Picture 7" descr="Mathematica graphics"/>
+                    <pic:cNvPr id="5" name="Billede 4" descr="Mathematica graphics"/>
                     <pic:cNvPicPr>
                       <a:picLocks noChangeAspect="1" noChangeArrowheads="1"/>
                     </pic:cNvPicPr>
                   </pic:nvPicPr>
                   <pic:blipFill>
-                    <a:blip r:embed="rId7">
-                      <a:extLst>
-                        <a:ext uri="{28A0092B-C50C-407E-A947-70E740481C1C}">
-                          <a14:useLocalDpi xmlns:a14="http://schemas.microsoft.com/office/drawing/2010/main" val="0"/>
-                        </a:ext>
-                      </a:extLst>
-                    </a:blip>
-                    <a:srcRect/>
+                    <a:blip r:embed="rId6"/>
                     <a:stretch>
                       <a:fillRect/>
                     </a:stretch>
@@ -313,10 +376,6 @@
                     <a:prstGeom prst="rect">
                       <a:avLst/>
                     </a:prstGeom>
-                    <a:noFill/>
-                    <a:ln>
-                      <a:noFill/>
-                    </a:ln>
                   </pic:spPr>
                 </pic:pic>
               </a:graphicData>
@@ -326,7 +385,12 @@
       </w:r>
     </w:p>
     <w:p>
-      <w:r>
+      <w:pPr>
+        <w:pStyle w:val="Normal"/>
+        <w:rPr/>
+      </w:pPr>
+      <w:r>
+        <w:rPr/>
         <w:t xml:space="preserve"> </w:t>
       </w:r>
       <w:r>
@@ -335,38 +399,42 @@
     </w:p>
     <w:p>
       <w:pPr>
+        <w:pStyle w:val="Normal"/>
         <w:tabs>
-          <w:tab w:val="left" w:pos="3057"/>
+          <w:tab w:val="clear" w:pos="1304"/>
+          <w:tab w:val="left" w:pos="3057" w:leader="none"/>
         </w:tabs>
-      </w:pPr>
-      <w:r>
-        <w:lastRenderedPageBreak/>
+        <w:rPr/>
+      </w:pPr>
+      <w:r>
+        <w:rPr/>
         <w:t>Ilt-spektrum</w:t>
       </w:r>
     </w:p>
     <w:p>
       <w:pPr>
+        <w:pStyle w:val="Normal"/>
         <w:tabs>
-          <w:tab w:val="left" w:pos="3057"/>
+          <w:tab w:val="clear" w:pos="1304"/>
+          <w:tab w:val="left" w:pos="3057" w:leader="none"/>
         </w:tabs>
-      </w:pPr>
-      <w:r>
-        <w:rPr>
-          <w:noProof/>
-        </w:rPr>
+        <w:spacing w:before="0" w:after="160"/>
+        <w:rPr/>
+      </w:pPr>
+      <w:r>
         <w:drawing>
-          <wp:anchor distT="0" distB="0" distL="114300" distR="114300" simplePos="0" relativeHeight="251658240" behindDoc="0" locked="0" layoutInCell="1" allowOverlap="1" wp14:anchorId="0401A459" wp14:editId="0CAC6E21">
-            <wp:simplePos x="715992" y="1362974"/>
+          <wp:anchor behindDoc="0" distT="0" distB="0" distL="0" distR="114300" simplePos="0" locked="0" layoutInCell="0" allowOverlap="1" relativeHeight="6">
+            <wp:simplePos x="0" y="0"/>
             <wp:positionH relativeFrom="column">
               <wp:align>left</wp:align>
             </wp:positionH>
             <wp:positionV relativeFrom="paragraph">
-              <wp:align>top</wp:align>
+              <wp:posOffset>635</wp:posOffset>
             </wp:positionV>
-            <wp:extent cx="5106670" cy="1363142"/>
+            <wp:extent cx="5106670" cy="1363345"/>
             <wp:effectExtent l="0" t="0" r="0" b="0"/>
             <wp:wrapSquare wrapText="bothSides"/>
-            <wp:docPr id="5" name="Billede 5"/>
+            <wp:docPr id="6" name="Billede 5" descr=""/>
             <wp:cNvGraphicFramePr>
               <a:graphicFrameLocks xmlns:a="http://schemas.openxmlformats.org/drawingml/2006/main" noChangeAspect="1"/>
             </wp:cNvGraphicFramePr>
@@ -374,39 +442,26 @@
               <a:graphicData uri="http://schemas.openxmlformats.org/drawingml/2006/picture">
                 <pic:pic xmlns:pic="http://schemas.openxmlformats.org/drawingml/2006/picture">
                   <pic:nvPicPr>
-                    <pic:cNvPr id="0" name="Picture 9"/>
+                    <pic:cNvPr id="6" name="Billede 5" descr=""/>
                     <pic:cNvPicPr>
                       <a:picLocks noChangeAspect="1" noChangeArrowheads="1"/>
                     </pic:cNvPicPr>
                   </pic:nvPicPr>
-                  <pic:blipFill rotWithShape="1">
-                    <a:blip r:embed="rId8">
-                      <a:extLst>
-                        <a:ext uri="{28A0092B-C50C-407E-A947-70E740481C1C}">
-                          <a14:useLocalDpi xmlns:a14="http://schemas.microsoft.com/office/drawing/2010/main" val="0"/>
-                        </a:ext>
-                      </a:extLst>
-                    </a:blip>
-                    <a:srcRect t="38278"/>
-                    <a:stretch/>
+                  <pic:blipFill>
+                    <a:blip r:embed="rId7"/>
+                    <a:srcRect l="0" t="38282" r="0" b="0"/>
+                    <a:stretch>
+                      <a:fillRect/>
+                    </a:stretch>
                   </pic:blipFill>
                   <pic:spPr bwMode="auto">
                     <a:xfrm>
                       <a:off x="0" y="0"/>
-                      <a:ext cx="5106670" cy="1363142"/>
+                      <a:ext cx="5106670" cy="1363345"/>
                     </a:xfrm>
                     <a:prstGeom prst="rect">
                       <a:avLst/>
                     </a:prstGeom>
-                    <a:noFill/>
-                    <a:ln>
-                      <a:noFill/>
-                    </a:ln>
-                    <a:extLst>
-                      <a:ext uri="{53640926-AAD7-44D8-BBD7-CCE9431645EC}">
-                        <a14:shadowObscured xmlns:a14="http://schemas.microsoft.com/office/drawing/2010/main"/>
-                      </a:ext>
-                    </a:extLst>
                   </pic:spPr>
                 </pic:pic>
               </a:graphicData>
@@ -415,25 +470,29 @@
         </w:drawing>
       </w:r>
       <w:r>
+        <w:rPr/>
         <w:br w:type="textWrapping" w:clear="all"/>
       </w:r>
     </w:p>
     <w:sectPr>
+      <w:type w:val="nextPage"/>
       <w:pgSz w:w="11906" w:h="16838"/>
-      <w:pgMar w:top="1701" w:right="1134" w:bottom="1701" w:left="1134" w:header="708" w:footer="708" w:gutter="0"/>
-      <w:cols w:space="708"/>
-      <w:docGrid w:linePitch="360"/>
+      <w:pgMar w:left="1134" w:right="1134" w:gutter="0" w:header="0" w:top="1701" w:footer="0" w:bottom="1701"/>
+      <w:pgNumType w:fmt="decimal"/>
+      <w:formProt w:val="false"/>
+      <w:textDirection w:val="lrTb"/>
+      <w:docGrid w:type="default" w:linePitch="360" w:charSpace="4096"/>
     </w:sectPr>
   </w:body>
 </w:document>
 </file>
 
 <file path=word/styles.xml><?xml version="1.0" encoding="utf-8"?>
-<w:styles xmlns:mc="http://schemas.openxmlformats.org/markup-compatibility/2006" xmlns:r="http://schemas.openxmlformats.org/officeDocument/2006/relationships" xmlns:w="http://schemas.openxmlformats.org/wordprocessingml/2006/main" xmlns:w14="http://schemas.microsoft.com/office/word/2010/wordml" xmlns:w15="http://schemas.microsoft.com/office/word/2012/wordml" xmlns:w16cex="http://schemas.microsoft.com/office/word/2018/wordml/cex" xmlns:w16cid="http://schemas.microsoft.com/office/word/2016/wordml/cid" xmlns:w16="http://schemas.microsoft.com/office/word/2018/wordml" xmlns:w16sdtdh="http://schemas.microsoft.com/office/word/2020/wordml/sdtdatahash" xmlns:w16se="http://schemas.microsoft.com/office/word/2015/wordml/symex" mc:Ignorable="w14 w15 w16se w16cid w16 w16cex w16sdtdh">
+<w:styles xmlns:w="http://schemas.openxmlformats.org/wordprocessingml/2006/main" xmlns:w14="http://schemas.microsoft.com/office/word/2010/wordml" xmlns:mc="http://schemas.openxmlformats.org/markup-compatibility/2006" mc:Ignorable="w14">
   <w:docDefaults>
     <w:rPrDefault>
       <w:rPr>
-        <w:rFonts w:asciiTheme="minorHAnsi" w:eastAsiaTheme="minorHAnsi" w:hAnsiTheme="minorHAnsi" w:cstheme="minorBidi"/>
+        <w:rFonts w:ascii="Calibri" w:hAnsi="Calibri" w:eastAsia="Calibri" w:cs="" w:asciiTheme="minorHAnsi" w:cstheme="minorBidi" w:eastAsiaTheme="minorHAnsi" w:hAnsiTheme="minorHAnsi"/>
         <w:sz w:val="22"/>
         <w:szCs w:val="22"/>
         <w:lang w:val="da-DK" w:eastAsia="en-US" w:bidi="ar-SA"/>
@@ -441,21 +500,21 @@
     </w:rPrDefault>
     <w:pPrDefault>
       <w:pPr>
-        <w:spacing w:after="160" w:line="259" w:lineRule="auto"/>
+        <w:suppressAutoHyphens w:val="true"/>
       </w:pPr>
     </w:pPrDefault>
   </w:docDefaults>
   <w:latentStyles w:defLockedState="0" w:defUIPriority="99" w:defSemiHidden="0" w:defUnhideWhenUsed="0" w:defQFormat="0" w:count="376">
     <w:lsdException w:name="Normal" w:uiPriority="0" w:qFormat="1"/>
     <w:lsdException w:name="heading 1" w:uiPriority="9" w:qFormat="1"/>
-    <w:lsdException w:name="heading 2" w:semiHidden="1" w:uiPriority="9" w:unhideWhenUsed="1" w:qFormat="1"/>
-    <w:lsdException w:name="heading 3" w:semiHidden="1" w:uiPriority="9" w:unhideWhenUsed="1" w:qFormat="1"/>
-    <w:lsdException w:name="heading 4" w:semiHidden="1" w:uiPriority="9" w:unhideWhenUsed="1" w:qFormat="1"/>
-    <w:lsdException w:name="heading 5" w:semiHidden="1" w:uiPriority="9" w:unhideWhenUsed="1" w:qFormat="1"/>
-    <w:lsdException w:name="heading 6" w:semiHidden="1" w:uiPriority="9" w:unhideWhenUsed="1" w:qFormat="1"/>
-    <w:lsdException w:name="heading 7" w:semiHidden="1" w:uiPriority="9" w:unhideWhenUsed="1" w:qFormat="1"/>
-    <w:lsdException w:name="heading 8" w:semiHidden="1" w:uiPriority="9" w:unhideWhenUsed="1" w:qFormat="1"/>
-    <w:lsdException w:name="heading 9" w:semiHidden="1" w:uiPriority="9" w:unhideWhenUsed="1" w:qFormat="1"/>
+    <w:lsdException w:name="heading 2" w:uiPriority="9" w:semiHidden="1" w:unhideWhenUsed="1" w:qFormat="1"/>
+    <w:lsdException w:name="heading 3" w:uiPriority="9" w:semiHidden="1" w:unhideWhenUsed="1" w:qFormat="1"/>
+    <w:lsdException w:name="heading 4" w:uiPriority="9" w:semiHidden="1" w:unhideWhenUsed="1" w:qFormat="1"/>
+    <w:lsdException w:name="heading 5" w:uiPriority="9" w:semiHidden="1" w:unhideWhenUsed="1" w:qFormat="1"/>
+    <w:lsdException w:name="heading 6" w:uiPriority="9" w:semiHidden="1" w:unhideWhenUsed="1" w:qFormat="1"/>
+    <w:lsdException w:name="heading 7" w:uiPriority="9" w:semiHidden="1" w:unhideWhenUsed="1" w:qFormat="1"/>
+    <w:lsdException w:name="heading 8" w:uiPriority="9" w:semiHidden="1" w:unhideWhenUsed="1" w:qFormat="1"/>
+    <w:lsdException w:name="heading 9" w:uiPriority="9" w:semiHidden="1" w:unhideWhenUsed="1" w:qFormat="1"/>
     <w:lsdException w:name="index 1" w:semiHidden="1" w:unhideWhenUsed="1"/>
     <w:lsdException w:name="index 2" w:semiHidden="1" w:unhideWhenUsed="1"/>
     <w:lsdException w:name="index 3" w:semiHidden="1" w:unhideWhenUsed="1"/>
@@ -465,22 +524,22 @@
     <w:lsdException w:name="index 7" w:semiHidden="1" w:unhideWhenUsed="1"/>
     <w:lsdException w:name="index 8" w:semiHidden="1" w:unhideWhenUsed="1"/>
     <w:lsdException w:name="index 9" w:semiHidden="1" w:unhideWhenUsed="1"/>
-    <w:lsdException w:name="toc 1" w:semiHidden="1" w:uiPriority="39" w:unhideWhenUsed="1"/>
-    <w:lsdException w:name="toc 2" w:semiHidden="1" w:uiPriority="39" w:unhideWhenUsed="1"/>
-    <w:lsdException w:name="toc 3" w:semiHidden="1" w:uiPriority="39" w:unhideWhenUsed="1"/>
-    <w:lsdException w:name="toc 4" w:semiHidden="1" w:uiPriority="39" w:unhideWhenUsed="1"/>
-    <w:lsdException w:name="toc 5" w:semiHidden="1" w:uiPriority="39" w:unhideWhenUsed="1"/>
-    <w:lsdException w:name="toc 6" w:semiHidden="1" w:uiPriority="39" w:unhideWhenUsed="1"/>
-    <w:lsdException w:name="toc 7" w:semiHidden="1" w:uiPriority="39" w:unhideWhenUsed="1"/>
-    <w:lsdException w:name="toc 8" w:semiHidden="1" w:uiPriority="39" w:unhideWhenUsed="1"/>
-    <w:lsdException w:name="toc 9" w:semiHidden="1" w:uiPriority="39" w:unhideWhenUsed="1"/>
+    <w:lsdException w:name="toc 1" w:uiPriority="39" w:semiHidden="1" w:unhideWhenUsed="1"/>
+    <w:lsdException w:name="toc 2" w:uiPriority="39" w:semiHidden="1" w:unhideWhenUsed="1"/>
+    <w:lsdException w:name="toc 3" w:uiPriority="39" w:semiHidden="1" w:unhideWhenUsed="1"/>
+    <w:lsdException w:name="toc 4" w:uiPriority="39" w:semiHidden="1" w:unhideWhenUsed="1"/>
+    <w:lsdException w:name="toc 5" w:uiPriority="39" w:semiHidden="1" w:unhideWhenUsed="1"/>
+    <w:lsdException w:name="toc 6" w:uiPriority="39" w:semiHidden="1" w:unhideWhenUsed="1"/>
+    <w:lsdException w:name="toc 7" w:uiPriority="39" w:semiHidden="1" w:unhideWhenUsed="1"/>
+    <w:lsdException w:name="toc 8" w:uiPriority="39" w:semiHidden="1" w:unhideWhenUsed="1"/>
+    <w:lsdException w:name="toc 9" w:uiPriority="39" w:semiHidden="1" w:unhideWhenUsed="1"/>
     <w:lsdException w:name="Normal Indent" w:semiHidden="1" w:unhideWhenUsed="1"/>
     <w:lsdException w:name="footnote text" w:semiHidden="1" w:unhideWhenUsed="1"/>
     <w:lsdException w:name="annotation text" w:semiHidden="1" w:unhideWhenUsed="1"/>
     <w:lsdException w:name="header" w:semiHidden="1" w:unhideWhenUsed="1"/>
     <w:lsdException w:name="footer" w:semiHidden="1" w:unhideWhenUsed="1"/>
     <w:lsdException w:name="index heading" w:semiHidden="1" w:unhideWhenUsed="1"/>
-    <w:lsdException w:name="caption" w:semiHidden="1" w:uiPriority="35" w:unhideWhenUsed="1" w:qFormat="1"/>
+    <w:lsdException w:name="caption" w:uiPriority="35" w:semiHidden="1" w:unhideWhenUsed="1" w:qFormat="1"/>
     <w:lsdException w:name="table of figures" w:semiHidden="1" w:unhideWhenUsed="1"/>
     <w:lsdException w:name="envelope address" w:semiHidden="1" w:unhideWhenUsed="1"/>
     <w:lsdException w:name="envelope return" w:semiHidden="1" w:unhideWhenUsed="1"/>
@@ -511,7 +570,7 @@
     <w:lsdException w:name="Title" w:uiPriority="10" w:qFormat="1"/>
     <w:lsdException w:name="Closing" w:semiHidden="1" w:unhideWhenUsed="1"/>
     <w:lsdException w:name="Signature" w:semiHidden="1" w:unhideWhenUsed="1"/>
-    <w:lsdException w:name="Default Paragraph Font" w:semiHidden="1" w:uiPriority="1" w:unhideWhenUsed="1"/>
+    <w:lsdException w:name="Default Paragraph Font" w:uiPriority="1" w:semiHidden="1" w:unhideWhenUsed="1"/>
     <w:lsdException w:name="Body Text" w:semiHidden="1" w:unhideWhenUsed="1"/>
     <w:lsdException w:name="Body Text Indent" w:semiHidden="1" w:unhideWhenUsed="1"/>
     <w:lsdException w:name="List Continue" w:semiHidden="1" w:unhideWhenUsed="1"/>
@@ -711,8 +770,8 @@
     <w:lsdException w:name="Subtle Reference" w:uiPriority="31" w:qFormat="1"/>
     <w:lsdException w:name="Intense Reference" w:uiPriority="32" w:qFormat="1"/>
     <w:lsdException w:name="Book Title" w:uiPriority="33" w:qFormat="1"/>
-    <w:lsdException w:name="Bibliography" w:semiHidden="1" w:uiPriority="37" w:unhideWhenUsed="1"/>
-    <w:lsdException w:name="TOC Heading" w:semiHidden="1" w:uiPriority="39" w:unhideWhenUsed="1" w:qFormat="1"/>
+    <w:lsdException w:name="Bibliography" w:uiPriority="37" w:semiHidden="1" w:unhideWhenUsed="1"/>
+    <w:lsdException w:name="TOC Heading" w:uiPriority="39" w:semiHidden="1" w:unhideWhenUsed="1" w:qFormat="1"/>
     <w:lsdException w:name="Plain Table 1" w:uiPriority="41"/>
     <w:lsdException w:name="Plain Table 2" w:uiPriority="42"/>
     <w:lsdException w:name="Plain Table 3" w:uiPriority="43"/>
@@ -823,15 +882,96 @@
     <w:lsdException w:name="Unresolved Mention" w:semiHidden="1" w:unhideWhenUsed="1"/>
     <w:lsdException w:name="Smart Link" w:semiHidden="1" w:unhideWhenUsed="1"/>
   </w:latentStyles>
-  <w:style w:type="paragraph" w:default="1" w:styleId="Normal">
+  <w:style w:type="paragraph" w:styleId="Normal" w:default="1">
     <w:name w:val="Normal"/>
     <w:qFormat/>
+    <w:pPr>
+      <w:widowControl/>
+      <w:bidi w:val="0"/>
+      <w:spacing w:lineRule="auto" w:line="259" w:before="0" w:after="160"/>
+      <w:jc w:val="left"/>
+    </w:pPr>
+    <w:rPr>
+      <w:rFonts w:ascii="Calibri" w:hAnsi="Calibri" w:eastAsia="Calibri" w:cs="" w:asciiTheme="minorHAnsi" w:cstheme="minorBidi" w:eastAsiaTheme="minorHAnsi" w:hAnsiTheme="minorHAnsi"/>
+      <w:color w:val="auto"/>
+      <w:kern w:val="0"/>
+      <w:sz w:val="22"/>
+      <w:szCs w:val="22"/>
+      <w:lang w:val="da-DK" w:eastAsia="en-US" w:bidi="ar-SA"/>
+    </w:rPr>
   </w:style>
-  <w:style w:type="character" w:default="1" w:styleId="Standardskrifttypeiafsnit">
+  <w:style w:type="character" w:styleId="DefaultParagraphFont" w:default="1">
     <w:name w:val="Default Paragraph Font"/>
     <w:uiPriority w:val="1"/>
     <w:semiHidden/>
     <w:unhideWhenUsed/>
+    <w:qFormat/>
+    <w:rPr/>
+  </w:style>
+  <w:style w:type="paragraph" w:styleId="Heading">
+    <w:name w:val="Heading"/>
+    <w:basedOn w:val="Normal"/>
+    <w:next w:val="TextBody"/>
+    <w:qFormat/>
+    <w:pPr>
+      <w:keepNext w:val="true"/>
+      <w:spacing w:before="240" w:after="120"/>
+    </w:pPr>
+    <w:rPr>
+      <w:rFonts w:ascii="Liberation Sans" w:hAnsi="Liberation Sans" w:eastAsia="FandolFang R" w:cs="Droid Sans Devanagari"/>
+      <w:sz w:val="28"/>
+      <w:szCs w:val="28"/>
+    </w:rPr>
+  </w:style>
+  <w:style w:type="paragraph" w:styleId="TextBody">
+    <w:name w:val="Body Text"/>
+    <w:basedOn w:val="Normal"/>
+    <w:pPr>
+      <w:spacing w:lineRule="auto" w:line="276" w:before="0" w:after="140"/>
+    </w:pPr>
+    <w:rPr/>
+  </w:style>
+  <w:style w:type="paragraph" w:styleId="List">
+    <w:name w:val="List"/>
+    <w:basedOn w:val="TextBody"/>
+    <w:pPr/>
+    <w:rPr>
+      <w:rFonts w:cs="Droid Sans Devanagari"/>
+    </w:rPr>
+  </w:style>
+  <w:style w:type="paragraph" w:styleId="Caption">
+    <w:name w:val="Caption"/>
+    <w:basedOn w:val="Normal"/>
+    <w:qFormat/>
+    <w:pPr>
+      <w:suppressLineNumbers/>
+      <w:spacing w:before="120" w:after="120"/>
+    </w:pPr>
+    <w:rPr>
+      <w:rFonts w:cs="Droid Sans Devanagari"/>
+      <w:i/>
+      <w:iCs/>
+      <w:sz w:val="24"/>
+      <w:szCs w:val="24"/>
+    </w:rPr>
+  </w:style>
+  <w:style w:type="paragraph" w:styleId="Index">
+    <w:name w:val="Index"/>
+    <w:basedOn w:val="Normal"/>
+    <w:qFormat/>
+    <w:pPr>
+      <w:suppressLineNumbers/>
+    </w:pPr>
+    <w:rPr>
+      <w:rFonts w:cs="Droid Sans Devanagari"/>
+    </w:rPr>
+  </w:style>
+  <w:style w:type="numbering" w:styleId="NoList" w:default="1">
+    <w:name w:val="No List"/>
+    <w:uiPriority w:val="99"/>
+    <w:semiHidden/>
+    <w:unhideWhenUsed/>
+    <w:qFormat/>
   </w:style>
   <w:style w:type="table" w:default="1" w:styleId="Tabel-Normal">
     <w:name w:val="Normal Table"/>
@@ -839,7 +979,6 @@
     <w:semiHidden/>
     <w:unhideWhenUsed/>
     <w:tblPr>
-      <w:tblInd w:w="0" w:type="dxa"/>
       <w:tblCellMar>
         <w:top w:w="0" w:type="dxa"/>
         <w:left w:w="108" w:type="dxa"/>
@@ -847,12 +986,6 @@
         <w:right w:w="108" w:type="dxa"/>
       </w:tblCellMar>
     </w:tblPr>
-  </w:style>
-  <w:style w:type="numbering" w:default="1" w:styleId="Ingenoversigt">
-    <w:name w:val="No List"/>
-    <w:uiPriority w:val="99"/>
-    <w:semiHidden/>
-    <w:unhideWhenUsed/>
   </w:style>
 </w:styles>
 </file>

</xml_diff>